<commit_message>
Added translation of "capacity"
</commit_message>
<xml_diff>
--- a/Homework/battery.docx
+++ b/Homework/battery.docx
@@ -10,18 +10,12 @@
         <w:t>Домашнее</w:t>
       </w:r>
       <w:r>
-        <w:rPr>
-          <w:lang w:val="en-US"/>
-        </w:rPr>
         <w:t xml:space="preserve"> </w:t>
       </w:r>
       <w:r>
         <w:t>задание</w:t>
       </w:r>
       <w:r>
-        <w:rPr>
-          <w:lang w:val="en-US"/>
-        </w:rPr>
         <w:t xml:space="preserve"> </w:t>
       </w:r>
       <w:r>
@@ -72,229 +66,276 @@
       <w:r>
         <w:t>on</w:t>
       </w:r>
+    </w:p>
+    <w:p>
+      <w:pPr>
+        <w:pStyle w:val="ListParagraph"/>
+        <w:numPr>
+          <w:ilvl w:val="1"/>
+          <w:numId w:val="2"/>
+        </w:numPr>
+      </w:pPr>
+      <w:r>
+        <w:t>Комментарий: Литиево-ионный аккумулятор.</w:t>
+      </w:r>
+    </w:p>
+    <w:p>
+      <w:pPr>
+        <w:pStyle w:val="ListParagraph"/>
+        <w:numPr>
+          <w:ilvl w:val="0"/>
+          <w:numId w:val="2"/>
+        </w:numPr>
+      </w:pPr>
+      <w:proofErr w:type="spellStart"/>
+      <w:r>
+        <w:rPr>
+          <w:lang w:val="en-US"/>
+        </w:rPr>
+        <w:t>Li_Pol</w:t>
+      </w:r>
+      <w:proofErr w:type="spellEnd"/>
+    </w:p>
+    <w:p>
+      <w:pPr>
+        <w:pStyle w:val="ListParagraph"/>
+        <w:numPr>
+          <w:ilvl w:val="1"/>
+          <w:numId w:val="2"/>
+        </w:numPr>
+      </w:pPr>
+      <w:r>
+        <w:t>Комментарий: Литиево-полимерный аккумулятор.</w:t>
+      </w:r>
+    </w:p>
+    <w:p>
+      <w:pPr>
+        <w:pStyle w:val="ListParagraph"/>
+        <w:numPr>
+          <w:ilvl w:val="0"/>
+          <w:numId w:val="2"/>
+        </w:numPr>
+      </w:pPr>
+      <w:proofErr w:type="spellStart"/>
+      <w:r>
+        <w:rPr>
+          <w:lang w:val="en-US"/>
+        </w:rPr>
+        <w:t>Ni_Kd</w:t>
+      </w:r>
+      <w:proofErr w:type="spellEnd"/>
+    </w:p>
+    <w:p>
+      <w:pPr>
+        <w:pStyle w:val="ListParagraph"/>
+        <w:numPr>
+          <w:ilvl w:val="1"/>
+          <w:numId w:val="2"/>
+        </w:numPr>
+      </w:pPr>
+      <w:r>
+        <w:t>Комментарий: Никель-Кадмиевый аккумулятор.</w:t>
+      </w:r>
+    </w:p>
+    <w:p>
+      <w:r>
+        <w:t>Напишите класс Battery удовлетворяющий следующим требованиям:</w:t>
+      </w:r>
+    </w:p>
+    <w:p>
+      <w:pPr>
+        <w:pStyle w:val="ListParagraph"/>
+        <w:numPr>
+          <w:ilvl w:val="0"/>
+          <w:numId w:val="1"/>
+        </w:numPr>
+      </w:pPr>
+      <w:r>
+        <w:t>Класс должен иметь следующие свойства:</w:t>
+      </w:r>
+    </w:p>
+    <w:p>
+      <w:pPr>
+        <w:pStyle w:val="ListParagraph"/>
+        <w:numPr>
+          <w:ilvl w:val="1"/>
+          <w:numId w:val="1"/>
+        </w:numPr>
+      </w:pPr>
+      <w:r>
+        <w:t>Производитель аккумулятора. Строк</w:t>
+      </w:r>
+      <w:r>
+        <w:t>овое значение</w:t>
+      </w:r>
+      <w:r>
+        <w:t>. Должн</w:t>
+      </w:r>
+      <w:r>
+        <w:t>о</w:t>
+      </w:r>
+      <w:r>
+        <w:t xml:space="preserve"> </w:t>
+      </w:r>
+      <w:r>
+        <w:t>быть</w:t>
+      </w:r>
+      <w:r>
+        <w:t xml:space="preserve"> </w:t>
+      </w:r>
+      <w:r>
+        <w:t>доступ</w:t>
+      </w:r>
+      <w:r>
+        <w:t>но</w:t>
+      </w:r>
+      <w:r>
+        <w:t xml:space="preserve"> только для чтения.</w:t>
+      </w:r>
+    </w:p>
+    <w:p>
+      <w:pPr>
+        <w:pStyle w:val="ListParagraph"/>
+        <w:numPr>
+          <w:ilvl w:val="1"/>
+          <w:numId w:val="1"/>
+        </w:numPr>
+      </w:pPr>
+      <w:r>
+        <w:t>Серийный номер аккумулятора. Строк</w:t>
+      </w:r>
+      <w:r>
+        <w:t>овое значение</w:t>
+      </w:r>
+      <w:r>
+        <w:t>. Должн</w:t>
+      </w:r>
+      <w:r>
+        <w:t>о</w:t>
+      </w:r>
+      <w:r>
+        <w:t xml:space="preserve"> быть</w:t>
+      </w:r>
+      <w:r>
+        <w:t xml:space="preserve"> </w:t>
+      </w:r>
+      <w:r>
+        <w:t>доступ</w:t>
+      </w:r>
+      <w:r>
+        <w:t>но</w:t>
+      </w:r>
+      <w:r>
+        <w:t xml:space="preserve"> только для чтения.</w:t>
+      </w:r>
+    </w:p>
+    <w:p>
+      <w:pPr>
+        <w:pStyle w:val="ListParagraph"/>
+        <w:numPr>
+          <w:ilvl w:val="1"/>
+          <w:numId w:val="1"/>
+        </w:numPr>
+      </w:pPr>
+      <w:r>
+        <w:t>Тип аккумулятора.</w:t>
+      </w:r>
       <w:bookmarkStart w:id="0" w:name="_GoBack"/>
       <w:bookmarkEnd w:id="0"/>
+      <w:r>
+        <w:t xml:space="preserve"> Значение типа BatteryKind.</w:t>
+      </w:r>
+      <w:r>
+        <w:t xml:space="preserve"> Должно быть</w:t>
+      </w:r>
+      <w:r>
+        <w:t xml:space="preserve"> </w:t>
+      </w:r>
+      <w:r>
+        <w:t>доступно только для чтения.</w:t>
+      </w:r>
     </w:p>
     <w:p>
       <w:pPr>
         <w:pStyle w:val="ListParagraph"/>
         <w:numPr>
           <w:ilvl w:val="1"/>
-          <w:numId w:val="2"/>
-        </w:numPr>
-      </w:pPr>
-      <w:r>
-        <w:t>Комментарий: Литиево-ионный аккумулятор.</w:t>
-      </w:r>
-    </w:p>
-    <w:p>
-      <w:pPr>
-        <w:pStyle w:val="ListParagraph"/>
-        <w:numPr>
-          <w:ilvl w:val="0"/>
-          <w:numId w:val="2"/>
-        </w:numPr>
-      </w:pPr>
+          <w:numId w:val="1"/>
+        </w:numPr>
+      </w:pPr>
+      <w:r>
+        <w:t>Максимальная емкость</w:t>
+      </w:r>
+      <w:r>
+        <w:t xml:space="preserve"> </w:t>
+      </w:r>
+      <w:r>
+        <w:rPr>
+          <w:lang w:val="en-US"/>
+        </w:rPr>
+        <w:t>(</w:t>
+      </w:r>
       <w:proofErr w:type="spellStart"/>
       <w:r>
         <w:rPr>
           <w:lang w:val="en-US"/>
         </w:rPr>
-        <w:t>Li_Pol</w:t>
+        <w:t>MaxCapacity</w:t>
       </w:r>
       <w:proofErr w:type="spellEnd"/>
+      <w:r>
+        <w:rPr>
+          <w:lang w:val="en-US"/>
+        </w:rPr>
+        <w:t>)</w:t>
+      </w:r>
+      <w:r>
+        <w:t xml:space="preserve">. Целочисленное </w:t>
+      </w:r>
+      <w:r>
+        <w:t xml:space="preserve">положительное </w:t>
+      </w:r>
+      <w:r>
+        <w:t>значение. Должно быть</w:t>
+      </w:r>
+      <w:r>
+        <w:t xml:space="preserve"> </w:t>
+      </w:r>
+      <w:r>
+        <w:t>доступно только для чтения.</w:t>
+      </w:r>
     </w:p>
     <w:p>
       <w:pPr>
         <w:pStyle w:val="ListParagraph"/>
         <w:numPr>
           <w:ilvl w:val="1"/>
-          <w:numId w:val="2"/>
-        </w:numPr>
-      </w:pPr>
-      <w:r>
-        <w:t>Комментарий: Литиево-полимерный аккумулятор.</w:t>
-      </w:r>
-    </w:p>
-    <w:p>
-      <w:pPr>
-        <w:pStyle w:val="ListParagraph"/>
-        <w:numPr>
-          <w:ilvl w:val="0"/>
-          <w:numId w:val="2"/>
-        </w:numPr>
-      </w:pPr>
-      <w:proofErr w:type="spellStart"/>
-      <w:r>
-        <w:rPr>
-          <w:lang w:val="en-US"/>
-        </w:rPr>
-        <w:t>Ni_Kd</w:t>
-      </w:r>
-      <w:proofErr w:type="spellEnd"/>
-    </w:p>
-    <w:p>
-      <w:pPr>
-        <w:pStyle w:val="ListParagraph"/>
-        <w:numPr>
-          <w:ilvl w:val="1"/>
-          <w:numId w:val="2"/>
-        </w:numPr>
-      </w:pPr>
-      <w:r>
-        <w:t>Комментарий: Никель-Кадмиевый аккумулятор.</w:t>
-      </w:r>
-    </w:p>
-    <w:p>
-      <w:r>
-        <w:t>Напишите класс Battery удовлетворяющий следующим требованиям:</w:t>
-      </w:r>
-    </w:p>
-    <w:p>
-      <w:pPr>
-        <w:pStyle w:val="ListParagraph"/>
-        <w:numPr>
-          <w:ilvl w:val="0"/>
-          <w:numId w:val="1"/>
-        </w:numPr>
-      </w:pPr>
-      <w:r>
-        <w:t>Класс должен иметь следующие свойства:</w:t>
-      </w:r>
-    </w:p>
-    <w:p>
-      <w:pPr>
-        <w:pStyle w:val="ListParagraph"/>
-        <w:numPr>
-          <w:ilvl w:val="1"/>
-          <w:numId w:val="1"/>
-        </w:numPr>
-      </w:pPr>
-      <w:r>
-        <w:t>Производитель аккумулятора. Строк</w:t>
-      </w:r>
-      <w:r>
-        <w:t>овое значение</w:t>
-      </w:r>
-      <w:r>
-        <w:t>. Должн</w:t>
-      </w:r>
-      <w:r>
-        <w:t>о</w:t>
-      </w:r>
-      <w:r>
-        <w:t xml:space="preserve"> </w:t>
-      </w:r>
-      <w:r>
-        <w:t>быть</w:t>
-      </w:r>
-      <w:r>
-        <w:t xml:space="preserve"> </w:t>
-      </w:r>
-      <w:r>
-        <w:t>доступ</w:t>
-      </w:r>
-      <w:r>
-        <w:t>но</w:t>
-      </w:r>
-      <w:r>
-        <w:t xml:space="preserve"> только для чтения.</w:t>
-      </w:r>
-    </w:p>
-    <w:p>
-      <w:pPr>
-        <w:pStyle w:val="ListParagraph"/>
-        <w:numPr>
-          <w:ilvl w:val="1"/>
-          <w:numId w:val="1"/>
-        </w:numPr>
-      </w:pPr>
-      <w:r>
-        <w:t>Серийный номер аккумулятора. Строк</w:t>
-      </w:r>
-      <w:r>
-        <w:t>овое значение</w:t>
-      </w:r>
-      <w:r>
-        <w:t>. Должн</w:t>
-      </w:r>
-      <w:r>
-        <w:t>о</w:t>
-      </w:r>
-      <w:r>
-        <w:t xml:space="preserve"> быть</w:t>
-      </w:r>
-      <w:r>
-        <w:t xml:space="preserve"> </w:t>
-      </w:r>
-      <w:r>
-        <w:t>доступ</w:t>
-      </w:r>
-      <w:r>
-        <w:t>но</w:t>
-      </w:r>
-      <w:r>
-        <w:t xml:space="preserve"> только для чтения.</w:t>
-      </w:r>
-    </w:p>
-    <w:p>
-      <w:pPr>
-        <w:pStyle w:val="ListParagraph"/>
-        <w:numPr>
-          <w:ilvl w:val="1"/>
-          <w:numId w:val="1"/>
-        </w:numPr>
-      </w:pPr>
-      <w:r>
-        <w:t>Тип аккумулятора.</w:t>
-      </w:r>
-      <w:r>
-        <w:t xml:space="preserve"> Значение типа BatteryKind.</w:t>
-      </w:r>
-      <w:r>
-        <w:t xml:space="preserve"> Должно быть</w:t>
-      </w:r>
-      <w:r>
-        <w:t xml:space="preserve"> </w:t>
-      </w:r>
-      <w:r>
-        <w:t>доступно только для чтения.</w:t>
-      </w:r>
-    </w:p>
-    <w:p>
-      <w:pPr>
-        <w:pStyle w:val="ListParagraph"/>
-        <w:numPr>
-          <w:ilvl w:val="1"/>
-          <w:numId w:val="1"/>
-        </w:numPr>
-      </w:pPr>
-      <w:r>
-        <w:t xml:space="preserve">Максимальная емкость. Целочисленное </w:t>
-      </w:r>
-      <w:r>
-        <w:t xml:space="preserve">положительное </w:t>
-      </w:r>
-      <w:r>
-        <w:t>значение. Должно быть</w:t>
-      </w:r>
-      <w:r>
-        <w:t xml:space="preserve"> </w:t>
-      </w:r>
-      <w:r>
-        <w:t>доступно только для чтения.</w:t>
-      </w:r>
-    </w:p>
-    <w:p>
-      <w:pPr>
-        <w:pStyle w:val="ListParagraph"/>
-        <w:numPr>
-          <w:ilvl w:val="1"/>
-          <w:numId w:val="1"/>
-        </w:numPr>
-      </w:pPr>
-      <w:r>
-        <w:t xml:space="preserve">Текущая емкость. Целочисленное </w:t>
+          <w:numId w:val="1"/>
+        </w:numPr>
+      </w:pPr>
+      <w:r>
+        <w:t>Текущая емкость</w:t>
+      </w:r>
+      <w:r>
+        <w:rPr>
+          <w:lang w:val="en-US"/>
+        </w:rPr>
+        <w:t xml:space="preserve"> (</w:t>
+      </w:r>
+      <w:r>
+        <w:rPr>
+          <w:lang w:val="en-US"/>
+        </w:rPr>
+        <w:t>Capacity</w:t>
+      </w:r>
+      <w:r>
+        <w:rPr>
+          <w:lang w:val="en-US"/>
+        </w:rPr>
+        <w:t>)</w:t>
+      </w:r>
+      <w:r>
+        <w:t xml:space="preserve">. Целочисленное </w:t>
       </w:r>
       <w:r>
         <w:t xml:space="preserve">положительное </w:t>

</xml_diff>

<commit_message>
Test advice for "battery" homework
</commit_message>
<xml_diff>
--- a/Homework/battery.docx
+++ b/Homework/battery.docx
@@ -240,396 +240,508 @@
       <w:r>
         <w:t>Тип аккумулятора.</w:t>
       </w:r>
+      <w:r>
+        <w:t xml:space="preserve"> Значение типа BatteryKind.</w:t>
+      </w:r>
+      <w:r>
+        <w:t xml:space="preserve"> Должно быть</w:t>
+      </w:r>
+      <w:r>
+        <w:t xml:space="preserve"> </w:t>
+      </w:r>
+      <w:r>
+        <w:t>доступно только для чтения.</w:t>
+      </w:r>
+    </w:p>
+    <w:p>
+      <w:pPr>
+        <w:pStyle w:val="ListParagraph"/>
+        <w:numPr>
+          <w:ilvl w:val="1"/>
+          <w:numId w:val="1"/>
+        </w:numPr>
+      </w:pPr>
+      <w:r>
+        <w:t>Максимальная емкость</w:t>
+      </w:r>
+      <w:r>
+        <w:t xml:space="preserve"> </w:t>
+      </w:r>
+      <w:r>
+        <w:t>(</w:t>
+      </w:r>
+      <w:proofErr w:type="spellStart"/>
+      <w:r>
+        <w:rPr>
+          <w:lang w:val="en-US"/>
+        </w:rPr>
+        <w:t>MaxCapacity</w:t>
+      </w:r>
+      <w:proofErr w:type="spellEnd"/>
+      <w:r>
+        <w:t>)</w:t>
+      </w:r>
+      <w:r>
+        <w:t xml:space="preserve">. Целочисленное </w:t>
+      </w:r>
+      <w:r>
+        <w:t xml:space="preserve">положительное </w:t>
+      </w:r>
+      <w:r>
+        <w:t>значение. Должно быть</w:t>
+      </w:r>
+      <w:r>
+        <w:t xml:space="preserve"> </w:t>
+      </w:r>
+      <w:r>
+        <w:t>доступно только для чтения.</w:t>
+      </w:r>
+    </w:p>
+    <w:p>
+      <w:pPr>
+        <w:pStyle w:val="ListParagraph"/>
+        <w:numPr>
+          <w:ilvl w:val="1"/>
+          <w:numId w:val="1"/>
+        </w:numPr>
+      </w:pPr>
+      <w:r>
+        <w:t>Текущая емкость</w:t>
+      </w:r>
+      <w:r>
+        <w:t xml:space="preserve"> (</w:t>
+      </w:r>
+      <w:r>
+        <w:rPr>
+          <w:lang w:val="en-US"/>
+        </w:rPr>
+        <w:t>Capacity</w:t>
+      </w:r>
+      <w:r>
+        <w:t>)</w:t>
+      </w:r>
+      <w:r>
+        <w:t xml:space="preserve">. Целочисленное </w:t>
+      </w:r>
+      <w:r>
+        <w:t xml:space="preserve">положительное </w:t>
+      </w:r>
+      <w:r>
+        <w:t>значение.</w:t>
+      </w:r>
+    </w:p>
+    <w:p>
+      <w:pPr>
+        <w:pStyle w:val="ListParagraph"/>
+        <w:numPr>
+          <w:ilvl w:val="2"/>
+          <w:numId w:val="1"/>
+        </w:numPr>
+      </w:pPr>
+      <w:r>
+        <w:t>Значение текущей емкости должно находит</w:t>
+      </w:r>
+      <w:r>
+        <w:t>ь</w:t>
+      </w:r>
+      <w:r>
+        <w:t>ся в диапазоне от нуля до максимальной емкости включительно.</w:t>
+      </w:r>
+    </w:p>
+    <w:p>
+      <w:pPr>
+        <w:pStyle w:val="ListParagraph"/>
+        <w:numPr>
+          <w:ilvl w:val="0"/>
+          <w:numId w:val="1"/>
+        </w:numPr>
+      </w:pPr>
+      <w:r>
+        <w:t>Класс должен иметь один конструктор с аргументами для инициализации свойств «Производитель аккумулятора», «Серийный номер аккумулятора», «Тип аккумулятора» и «Максимальная емкость».</w:t>
+      </w:r>
+    </w:p>
+    <w:p>
+      <w:pPr>
+        <w:pStyle w:val="ListParagraph"/>
+        <w:numPr>
+          <w:ilvl w:val="1"/>
+          <w:numId w:val="1"/>
+        </w:numPr>
+      </w:pPr>
+      <w:r>
+        <w:t xml:space="preserve">Начальная «Текущая емкость» должна равняться </w:t>
+      </w:r>
+      <w:r>
+        <w:t>половине от максимальной</w:t>
+      </w:r>
+      <w:r>
+        <w:t>.</w:t>
+      </w:r>
+    </w:p>
+    <w:p>
+      <w:pPr>
+        <w:pStyle w:val="ListParagraph"/>
+        <w:numPr>
+          <w:ilvl w:val="1"/>
+          <w:numId w:val="1"/>
+        </w:numPr>
+      </w:pPr>
+      <w:r>
+        <w:t>Для «Максимальной емкости» рекомендуется брать начальное значение 1200</w:t>
+      </w:r>
+    </w:p>
+    <w:p>
+      <w:pPr>
+        <w:pStyle w:val="ListParagraph"/>
+        <w:numPr>
+          <w:ilvl w:val="0"/>
+          <w:numId w:val="1"/>
+        </w:numPr>
+      </w:pPr>
+      <w:r>
+        <w:t>Класс должен иметь следующие события:</w:t>
+      </w:r>
+    </w:p>
+    <w:p>
+      <w:pPr>
+        <w:pStyle w:val="ListParagraph"/>
+        <w:numPr>
+          <w:ilvl w:val="1"/>
+          <w:numId w:val="1"/>
+        </w:numPr>
+      </w:pPr>
+      <w:r>
+        <w:t>Полностью разряжен (</w:t>
+      </w:r>
+      <w:r>
+        <w:rPr>
+          <w:lang w:val="en-US"/>
+        </w:rPr>
+        <w:t>F</w:t>
+      </w:r>
+      <w:r>
+        <w:t>ully</w:t>
+      </w:r>
+      <w:r>
+        <w:rPr>
+          <w:lang w:val="en-US"/>
+        </w:rPr>
+        <w:t>D</w:t>
+      </w:r>
+      <w:r>
+        <w:t>ischarged</w:t>
+      </w:r>
+      <w:r>
+        <w:t>)</w:t>
+      </w:r>
+    </w:p>
+    <w:p>
+      <w:pPr>
+        <w:pStyle w:val="ListParagraph"/>
+        <w:numPr>
+          <w:ilvl w:val="2"/>
+          <w:numId w:val="1"/>
+        </w:numPr>
+      </w:pPr>
+      <w:r>
+        <w:t>Должно генерироваться когда значение текущей емкости стало нулевым</w:t>
+      </w:r>
+    </w:p>
+    <w:p>
+      <w:pPr>
+        <w:pStyle w:val="ListParagraph"/>
+        <w:numPr>
+          <w:ilvl w:val="1"/>
+          <w:numId w:val="1"/>
+        </w:numPr>
+      </w:pPr>
+      <w:r>
+        <w:t>Полностью заряжен (</w:t>
+      </w:r>
+      <w:r>
+        <w:rPr>
+          <w:lang w:val="en-US"/>
+        </w:rPr>
+        <w:t>F</w:t>
+      </w:r>
+      <w:r>
+        <w:t>ully</w:t>
+      </w:r>
+      <w:r>
+        <w:rPr>
+          <w:lang w:val="en-US"/>
+        </w:rPr>
+        <w:t>Charged</w:t>
+      </w:r>
+      <w:r>
+        <w:t>)</w:t>
+      </w:r>
+    </w:p>
+    <w:p>
+      <w:pPr>
+        <w:pStyle w:val="ListParagraph"/>
+        <w:numPr>
+          <w:ilvl w:val="2"/>
+          <w:numId w:val="1"/>
+        </w:numPr>
+      </w:pPr>
+      <w:r>
+        <w:t>Должно генерироваться когда значение текущей емкости стало равным максимальной</w:t>
+      </w:r>
+    </w:p>
+    <w:p>
+      <w:pPr>
+        <w:pStyle w:val="ListParagraph"/>
+        <w:numPr>
+          <w:ilvl w:val="1"/>
+          <w:numId w:val="1"/>
+        </w:numPr>
+      </w:pPr>
+      <w:r>
+        <w:t>Почти разряжен (CloseToBe</w:t>
+      </w:r>
+      <w:r>
+        <w:rPr>
+          <w:lang w:val="en-US"/>
+        </w:rPr>
+        <w:t>D</w:t>
+      </w:r>
+      <w:r>
+        <w:t>ischarged</w:t>
+      </w:r>
+      <w:r>
+        <w:rPr>
+          <w:lang w:val="en-US"/>
+        </w:rPr>
+        <w:t>)</w:t>
+      </w:r>
+    </w:p>
+    <w:p>
+      <w:pPr>
+        <w:pStyle w:val="ListParagraph"/>
+        <w:numPr>
+          <w:ilvl w:val="2"/>
+          <w:numId w:val="1"/>
+        </w:numPr>
+      </w:pPr>
+      <w:r>
+        <w:t>Должно генерироваться когда значение текущей емкости стало равным или меньшим 10 процентам от максимальной емкости</w:t>
+      </w:r>
+    </w:p>
+    <w:p>
+      <w:pPr>
+        <w:pStyle w:val="ListParagraph"/>
+        <w:numPr>
+          <w:ilvl w:val="1"/>
+          <w:numId w:val="1"/>
+        </w:numPr>
+        <w:rPr>
+          <w:i/>
+        </w:rPr>
+      </w:pPr>
+      <w:r>
+        <w:rPr>
+          <w:i/>
+        </w:rPr>
+        <w:t>Примечание: подумайте можно ли использовать один делегат для всех трех событий</w:t>
+      </w:r>
+    </w:p>
+    <w:p>
+      <w:pPr>
+        <w:pStyle w:val="ListParagraph"/>
+        <w:numPr>
+          <w:ilvl w:val="0"/>
+          <w:numId w:val="1"/>
+        </w:numPr>
+      </w:pPr>
+      <w:r>
+        <w:t>Класс должен иметь следующие методы:</w:t>
+      </w:r>
+    </w:p>
+    <w:p>
+      <w:pPr>
+        <w:pStyle w:val="ListParagraph"/>
+        <w:numPr>
+          <w:ilvl w:val="1"/>
+          <w:numId w:val="1"/>
+        </w:numPr>
+      </w:pPr>
+      <w:r>
+        <w:rPr>
+          <w:lang w:val="en-US"/>
+        </w:rPr>
+        <w:t xml:space="preserve">void </w:t>
+      </w:r>
+      <w:r>
+        <w:t>Work()</w:t>
+      </w:r>
+    </w:p>
+    <w:p>
+      <w:pPr>
+        <w:pStyle w:val="ListParagraph"/>
+        <w:numPr>
+          <w:ilvl w:val="2"/>
+          <w:numId w:val="1"/>
+        </w:numPr>
+      </w:pPr>
+      <w:r>
+        <w:t>Вызов этого метода должен уменьшать значение текущей емкости на 13.</w:t>
+      </w:r>
+    </w:p>
+    <w:p>
+      <w:pPr>
+        <w:pStyle w:val="ListParagraph"/>
+        <w:numPr>
+          <w:ilvl w:val="1"/>
+          <w:numId w:val="1"/>
+        </w:numPr>
+      </w:pPr>
+      <w:r>
+        <w:rPr>
+          <w:lang w:val="en-US"/>
+        </w:rPr>
+        <w:t>void Charge()</w:t>
+      </w:r>
+    </w:p>
+    <w:p>
+      <w:pPr>
+        <w:pStyle w:val="ListParagraph"/>
+        <w:numPr>
+          <w:ilvl w:val="2"/>
+          <w:numId w:val="1"/>
+        </w:numPr>
+      </w:pPr>
+      <w:r>
+        <w:t>Вызов этого метода должен увеличивать значение текущей емкости на 17.</w:t>
+      </w:r>
+    </w:p>
+    <w:p>
+      <w:r>
+        <w:t xml:space="preserve">Напишите программу для проверки созданного класса. Создайте новый экземпляр </w:t>
+      </w:r>
+      <w:r>
+        <w:rPr>
+          <w:lang w:val="en-US"/>
+        </w:rPr>
+        <w:t>Battery</w:t>
+      </w:r>
+      <w:r>
+        <w:t xml:space="preserve"> и подпишитесь на его события.</w:t>
+      </w:r>
+      <w:r>
+        <w:t xml:space="preserve"> </w:t>
+      </w:r>
+      <w:r>
+        <w:t xml:space="preserve">Далее в цикле вызывайте метод </w:t>
+      </w:r>
+      <w:r>
+        <w:rPr>
+          <w:lang w:val="en-US"/>
+        </w:rPr>
+        <w:t>Charge</w:t>
+      </w:r>
+      <w:r>
+        <w:t xml:space="preserve">() </w:t>
+      </w:r>
+      <w:r>
+        <w:t xml:space="preserve">пока аккумулятор </w:t>
+      </w:r>
+      <w:r>
+        <w:t>полностью</w:t>
+      </w:r>
+      <w:r>
+        <w:t xml:space="preserve"> не зарядится. Убедитесь что в этом случае срабатывает событие </w:t>
+      </w:r>
+      <w:r>
+        <w:rPr>
+          <w:lang w:val="en-US"/>
+        </w:rPr>
+        <w:t>F</w:t>
+      </w:r>
+      <w:r>
+        <w:t>ully</w:t>
+      </w:r>
+      <w:r>
+        <w:rPr>
+          <w:lang w:val="en-US"/>
+        </w:rPr>
+        <w:t>Charged</w:t>
+      </w:r>
+      <w:r>
+        <w:t xml:space="preserve">. </w:t>
+      </w:r>
+      <w:r>
+        <w:t xml:space="preserve">Далее в цикле вызывайте метод </w:t>
+      </w:r>
+      <w:r>
+        <w:rPr>
+          <w:lang w:val="en-US"/>
+        </w:rPr>
+        <w:t>Work</w:t>
+      </w:r>
+      <w:r>
+        <w:t xml:space="preserve">() </w:t>
+      </w:r>
+      <w:r>
+        <w:t>пока аккумулятор полностью</w:t>
+      </w:r>
+      <w:r>
+        <w:t xml:space="preserve"> не разрядится</w:t>
+      </w:r>
+      <w:r>
+        <w:t xml:space="preserve">. Убедитесь что в этом случае </w:t>
+      </w:r>
+      <w:r>
+        <w:t>срабатываю</w:t>
+      </w:r>
+      <w:r>
+        <w:t>т событи</w:t>
+      </w:r>
+      <w:r>
+        <w:t>я</w:t>
+      </w:r>
+      <w:r>
+        <w:t xml:space="preserve"> CloseToBe</w:t>
+      </w:r>
+      <w:r>
+        <w:rPr>
+          <w:lang w:val="en-US"/>
+        </w:rPr>
+        <w:t>D</w:t>
+      </w:r>
+      <w:r>
+        <w:t>ischarged</w:t>
+      </w:r>
+      <w:r>
+        <w:t xml:space="preserve"> </w:t>
+      </w:r>
+      <w:r>
+        <w:t xml:space="preserve">и </w:t>
+      </w:r>
+      <w:r>
+        <w:rPr>
+          <w:lang w:val="en-US"/>
+        </w:rPr>
+        <w:t>F</w:t>
+      </w:r>
+      <w:r>
+        <w:t>ully</w:t>
+      </w:r>
+      <w:r>
+        <w:rPr>
+          <w:lang w:val="en-US"/>
+        </w:rPr>
+        <w:t>D</w:t>
+      </w:r>
+      <w:r>
+        <w:t>ischarged</w:t>
+      </w:r>
+      <w:r>
+        <w:t>.</w:t>
+      </w:r>
       <w:bookmarkStart w:id="0" w:name="_GoBack"/>
       <w:bookmarkEnd w:id="0"/>
-      <w:r>
-        <w:t xml:space="preserve"> Значение типа BatteryKind.</w:t>
-      </w:r>
-      <w:r>
-        <w:t xml:space="preserve"> Должно быть</w:t>
-      </w:r>
-      <w:r>
-        <w:t xml:space="preserve"> </w:t>
-      </w:r>
-      <w:r>
-        <w:t>доступно только для чтения.</w:t>
-      </w:r>
-    </w:p>
-    <w:p>
-      <w:pPr>
-        <w:pStyle w:val="ListParagraph"/>
-        <w:numPr>
-          <w:ilvl w:val="1"/>
-          <w:numId w:val="1"/>
-        </w:numPr>
-      </w:pPr>
-      <w:r>
-        <w:t>Максимальная емкость</w:t>
-      </w:r>
-      <w:r>
-        <w:t xml:space="preserve"> </w:t>
-      </w:r>
-      <w:r>
-        <w:rPr>
-          <w:lang w:val="en-US"/>
-        </w:rPr>
-        <w:t>(</w:t>
-      </w:r>
-      <w:proofErr w:type="spellStart"/>
-      <w:r>
-        <w:rPr>
-          <w:lang w:val="en-US"/>
-        </w:rPr>
-        <w:t>MaxCapacity</w:t>
-      </w:r>
-      <w:proofErr w:type="spellEnd"/>
-      <w:r>
-        <w:rPr>
-          <w:lang w:val="en-US"/>
-        </w:rPr>
-        <w:t>)</w:t>
-      </w:r>
-      <w:r>
-        <w:t xml:space="preserve">. Целочисленное </w:t>
-      </w:r>
-      <w:r>
-        <w:t xml:space="preserve">положительное </w:t>
-      </w:r>
-      <w:r>
-        <w:t>значение. Должно быть</w:t>
-      </w:r>
-      <w:r>
-        <w:t xml:space="preserve"> </w:t>
-      </w:r>
-      <w:r>
-        <w:t>доступно только для чтения.</w:t>
-      </w:r>
-    </w:p>
-    <w:p>
-      <w:pPr>
-        <w:pStyle w:val="ListParagraph"/>
-        <w:numPr>
-          <w:ilvl w:val="1"/>
-          <w:numId w:val="1"/>
-        </w:numPr>
-      </w:pPr>
-      <w:r>
-        <w:t>Текущая емкость</w:t>
-      </w:r>
-      <w:r>
-        <w:rPr>
-          <w:lang w:val="en-US"/>
-        </w:rPr>
-        <w:t xml:space="preserve"> (</w:t>
-      </w:r>
-      <w:r>
-        <w:rPr>
-          <w:lang w:val="en-US"/>
-        </w:rPr>
-        <w:t>Capacity</w:t>
-      </w:r>
-      <w:r>
-        <w:rPr>
-          <w:lang w:val="en-US"/>
-        </w:rPr>
-        <w:t>)</w:t>
-      </w:r>
-      <w:r>
-        <w:t xml:space="preserve">. Целочисленное </w:t>
-      </w:r>
-      <w:r>
-        <w:t xml:space="preserve">положительное </w:t>
-      </w:r>
-      <w:r>
-        <w:t>значение.</w:t>
-      </w:r>
-    </w:p>
-    <w:p>
-      <w:pPr>
-        <w:pStyle w:val="ListParagraph"/>
-        <w:numPr>
-          <w:ilvl w:val="2"/>
-          <w:numId w:val="1"/>
-        </w:numPr>
-      </w:pPr>
-      <w:r>
-        <w:t>Значение текущей емкости должно находит</w:t>
-      </w:r>
-      <w:r>
-        <w:t>ь</w:t>
-      </w:r>
-      <w:r>
-        <w:t>ся в диапазоне от нуля до максимальной емкости включительно.</w:t>
-      </w:r>
-    </w:p>
-    <w:p>
-      <w:pPr>
-        <w:pStyle w:val="ListParagraph"/>
-        <w:numPr>
-          <w:ilvl w:val="0"/>
-          <w:numId w:val="1"/>
-        </w:numPr>
-      </w:pPr>
-      <w:r>
-        <w:t>Класс должен иметь один конструктор с аргументами для инициализации свойств «Производитель аккумулятора», «Серийный номер аккумулятора», «Тип аккумулятора» и «Максимальная емкость».</w:t>
-      </w:r>
-    </w:p>
-    <w:p>
-      <w:pPr>
-        <w:pStyle w:val="ListParagraph"/>
-        <w:numPr>
-          <w:ilvl w:val="1"/>
-          <w:numId w:val="1"/>
-        </w:numPr>
-      </w:pPr>
-      <w:r>
-        <w:t xml:space="preserve">Начальная «Текущая емкость» должна равняться </w:t>
-      </w:r>
-      <w:r>
-        <w:t>половине от максимальной</w:t>
-      </w:r>
-      <w:r>
-        <w:t>.</w:t>
-      </w:r>
-    </w:p>
-    <w:p>
-      <w:pPr>
-        <w:pStyle w:val="ListParagraph"/>
-        <w:numPr>
-          <w:ilvl w:val="1"/>
-          <w:numId w:val="1"/>
-        </w:numPr>
-      </w:pPr>
-      <w:r>
-        <w:t>Для «Максимальной емкости» рекомендуется брать начальное значение 1200</w:t>
-      </w:r>
-    </w:p>
-    <w:p>
-      <w:pPr>
-        <w:pStyle w:val="ListParagraph"/>
-        <w:numPr>
-          <w:ilvl w:val="0"/>
-          <w:numId w:val="1"/>
-        </w:numPr>
-      </w:pPr>
-      <w:r>
-        <w:t>Класс должен иметь следующие события:</w:t>
-      </w:r>
-    </w:p>
-    <w:p>
-      <w:pPr>
-        <w:pStyle w:val="ListParagraph"/>
-        <w:numPr>
-          <w:ilvl w:val="1"/>
-          <w:numId w:val="1"/>
-        </w:numPr>
-      </w:pPr>
-      <w:r>
-        <w:t>Полностью разряжен (</w:t>
-      </w:r>
-      <w:r>
-        <w:rPr>
-          <w:lang w:val="en-US"/>
-        </w:rPr>
-        <w:t>F</w:t>
-      </w:r>
-      <w:r>
-        <w:t>ully</w:t>
-      </w:r>
-      <w:r>
-        <w:rPr>
-          <w:lang w:val="en-US"/>
-        </w:rPr>
-        <w:t>D</w:t>
-      </w:r>
-      <w:r>
-        <w:t>ischarged</w:t>
-      </w:r>
-      <w:r>
-        <w:t>)</w:t>
-      </w:r>
-    </w:p>
-    <w:p>
-      <w:pPr>
-        <w:pStyle w:val="ListParagraph"/>
-        <w:numPr>
-          <w:ilvl w:val="2"/>
-          <w:numId w:val="1"/>
-        </w:numPr>
-      </w:pPr>
-      <w:r>
-        <w:t>Должно генерироваться когда значение текущей емкости стало нулевым</w:t>
-      </w:r>
-    </w:p>
-    <w:p>
-      <w:pPr>
-        <w:pStyle w:val="ListParagraph"/>
-        <w:numPr>
-          <w:ilvl w:val="1"/>
-          <w:numId w:val="1"/>
-        </w:numPr>
-      </w:pPr>
-      <w:r>
-        <w:t>Полностью заряжен (</w:t>
-      </w:r>
-      <w:r>
-        <w:rPr>
-          <w:lang w:val="en-US"/>
-        </w:rPr>
-        <w:t>F</w:t>
-      </w:r>
-      <w:r>
-        <w:t>ully</w:t>
-      </w:r>
-      <w:r>
-        <w:rPr>
-          <w:lang w:val="en-US"/>
-        </w:rPr>
-        <w:t>Charged</w:t>
-      </w:r>
-      <w:r>
-        <w:t>)</w:t>
-      </w:r>
-    </w:p>
-    <w:p>
-      <w:pPr>
-        <w:pStyle w:val="ListParagraph"/>
-        <w:numPr>
-          <w:ilvl w:val="2"/>
-          <w:numId w:val="1"/>
-        </w:numPr>
-      </w:pPr>
-      <w:r>
-        <w:t>Должно генерироваться когда значение текущей емкости стало равным максимальной</w:t>
-      </w:r>
-    </w:p>
-    <w:p>
-      <w:pPr>
-        <w:pStyle w:val="ListParagraph"/>
-        <w:numPr>
-          <w:ilvl w:val="1"/>
-          <w:numId w:val="1"/>
-        </w:numPr>
-      </w:pPr>
-      <w:r>
-        <w:t>Почти разряжен (CloseToBe</w:t>
-      </w:r>
-      <w:r>
-        <w:rPr>
-          <w:lang w:val="en-US"/>
-        </w:rPr>
-        <w:t>D</w:t>
-      </w:r>
-      <w:r>
-        <w:t>ischarged</w:t>
-      </w:r>
-      <w:r>
-        <w:rPr>
-          <w:lang w:val="en-US"/>
-        </w:rPr>
-        <w:t>)</w:t>
-      </w:r>
-    </w:p>
-    <w:p>
-      <w:pPr>
-        <w:pStyle w:val="ListParagraph"/>
-        <w:numPr>
-          <w:ilvl w:val="2"/>
-          <w:numId w:val="1"/>
-        </w:numPr>
-      </w:pPr>
-      <w:r>
-        <w:t>Должно генерироваться когда значение текущей емкости стало равным или меньшим 10 процентам от максимальной емкости</w:t>
-      </w:r>
-    </w:p>
-    <w:p>
-      <w:pPr>
-        <w:pStyle w:val="ListParagraph"/>
-        <w:numPr>
-          <w:ilvl w:val="1"/>
-          <w:numId w:val="1"/>
-        </w:numPr>
-        <w:rPr>
-          <w:i/>
-        </w:rPr>
-      </w:pPr>
-      <w:r>
-        <w:rPr>
-          <w:i/>
-        </w:rPr>
-        <w:t>Примечание: подумайте можно ли использовать один делегат для всех трех событий</w:t>
-      </w:r>
-    </w:p>
-    <w:p>
-      <w:pPr>
-        <w:pStyle w:val="ListParagraph"/>
-        <w:numPr>
-          <w:ilvl w:val="0"/>
-          <w:numId w:val="1"/>
-        </w:numPr>
-      </w:pPr>
-      <w:r>
-        <w:t>Класс должен иметь следующие методы:</w:t>
-      </w:r>
-    </w:p>
-    <w:p>
-      <w:pPr>
-        <w:pStyle w:val="ListParagraph"/>
-        <w:numPr>
-          <w:ilvl w:val="1"/>
-          <w:numId w:val="1"/>
-        </w:numPr>
-      </w:pPr>
-      <w:r>
-        <w:rPr>
-          <w:lang w:val="en-US"/>
-        </w:rPr>
-        <w:t xml:space="preserve">void </w:t>
-      </w:r>
-      <w:r>
-        <w:t>Work()</w:t>
-      </w:r>
-    </w:p>
-    <w:p>
-      <w:pPr>
-        <w:pStyle w:val="ListParagraph"/>
-        <w:numPr>
-          <w:ilvl w:val="2"/>
-          <w:numId w:val="1"/>
-        </w:numPr>
-      </w:pPr>
-      <w:r>
-        <w:t>Вызов этого метода должен уменьшать значение текущей емкости на 13.</w:t>
-      </w:r>
-    </w:p>
-    <w:p>
-      <w:pPr>
-        <w:pStyle w:val="ListParagraph"/>
-        <w:numPr>
-          <w:ilvl w:val="1"/>
-          <w:numId w:val="1"/>
-        </w:numPr>
-      </w:pPr>
-      <w:r>
-        <w:rPr>
-          <w:lang w:val="en-US"/>
-        </w:rPr>
-        <w:t>void Charge()</w:t>
-      </w:r>
-    </w:p>
-    <w:p>
-      <w:pPr>
-        <w:pStyle w:val="ListParagraph"/>
-        <w:numPr>
-          <w:ilvl w:val="2"/>
-          <w:numId w:val="1"/>
-        </w:numPr>
-      </w:pPr>
-      <w:r>
-        <w:t>Вызов этого метода должен увеличивать значение текущей емкости на 17.</w:t>
-      </w:r>
-    </w:p>
-    <w:p/>
+    </w:p>
     <w:p>
       <w:pPr>
         <w:pStyle w:val="Heading2"/>

</xml_diff>